<commit_message>
a few little comments added
</commit_message>
<xml_diff>
--- a/Testing_Documentation.docx
+++ b/Testing_Documentation.docx
@@ -9,8 +9,13 @@
     </w:p>
     <w:p>
       <w:r>
-        <w:t>Screen cap of process successfully generating csv files and concatenating the tests into their respective files:</w:t>
-      </w:r>
+        <w:t>Screen cap of process successfully generating csv files and concatenating the tests into their respective files</w:t>
+      </w:r>
+      <w:proofErr w:type="gramStart"/>
+      <w:r>
+        <w:t>:</w:t>
+      </w:r>
+      <w:proofErr w:type="gramEnd"/>
       <w:r>
         <w:br/>
       </w:r>
@@ -61,6 +66,11 @@
         <w:br/>
         <w:t>Here are some example tests generated for their respective algorithms:</w:t>
       </w:r>
+    </w:p>
+    <w:p>
+      <w:r>
+        <w:t>FIFO: Successfully processes tasks in the order they arrive until completion moving on to the next task until they are all complete.</w:t>
+      </w:r>
       <w:r>
         <w:br/>
       </w:r>
@@ -104,11 +114,21 @@
           </wp:inline>
         </w:drawing>
       </w:r>
+    </w:p>
+    <w:p/>
+    <w:p/>
+    <w:p>
+      <w:r>
+        <w:lastRenderedPageBreak/>
+        <w:t>Pre-Emptive Shortest Job First: Successfully seeks the next shortest job in the queue to process before moving onto the next job.</w:t>
+      </w:r>
+      <w:r>
+        <w:br/>
+      </w:r>
       <w:r>
         <w:rPr>
           <w:noProof/>
         </w:rPr>
-        <w:lastRenderedPageBreak/>
         <w:drawing>
           <wp:inline distT="0" distB="0" distL="0" distR="0" wp14:anchorId="22D3CF35" wp14:editId="2ECFC830">
             <wp:extent cx="5448300" cy="3781425"/>
@@ -145,6 +165,12 @@
           </wp:inline>
         </w:drawing>
       </w:r>
+      <w:r>
+        <w:br/>
+        <w:t>Shortest Job First:  Runs the shortest job first before moving on to the next shortest job that has arrived.</w:t>
+      </w:r>
+    </w:p>
+    <w:p>
       <w:r>
         <w:rPr>
           <w:noProof/>

</xml_diff>